<commit_message>
added model for TP
</commit_message>
<xml_diff>
--- a/figures.docx
+++ b/figures.docx
@@ -474,10 +474,10 @@
         </w:rPr>
         <w:lastRenderedPageBreak/>
         <w:drawing>
-          <wp:inline distT="0" distB="0" distL="0" distR="0" wp14:anchorId="43AAAFD1" wp14:editId="52FB5B24">
-            <wp:extent cx="4572000" cy="4572000"/>
+          <wp:inline distT="0" distB="0" distL="0" distR="0" wp14:anchorId="0C655E2D" wp14:editId="6EE492D4">
+            <wp:extent cx="5486400" cy="3657600"/>
             <wp:effectExtent l="0" t="0" r="0" b="0"/>
-            <wp:docPr id="5" name="Picture 5"/>
+            <wp:docPr id="4" name="Picture 4"/>
             <wp:cNvGraphicFramePr>
               <a:graphicFrameLocks xmlns:a="http://schemas.openxmlformats.org/drawingml/2006/main" noChangeAspect="1"/>
             </wp:cNvGraphicFramePr>
@@ -506,7 +506,7 @@
                   <pic:spPr bwMode="auto">
                     <a:xfrm>
                       <a:off x="0" y="0"/>
-                      <a:ext cx="4572000" cy="4572000"/>
+                      <a:ext cx="5486400" cy="3657600"/>
                     </a:xfrm>
                     <a:prstGeom prst="rect">
                       <a:avLst/>
@@ -540,6 +540,9 @@
       </w:fldSimple>
       <w:r>
         <w:t>. Inferred environmental conditions vs. observations using only kicknet data.</w:t>
+      </w:r>
+      <w:r>
+        <w:t xml:space="preserve"> Dashed line: 1:1 relationship.</w:t>
       </w:r>
     </w:p>
     <w:p>
@@ -852,6 +855,84 @@
       </w:fldSimple>
       <w:r>
         <w:t>. Chloride sensitive and tolerant taxa.</w:t>
+      </w:r>
+    </w:p>
+    <w:p>
+      <w:pPr>
+        <w:keepNext/>
+      </w:pPr>
+      <w:r>
+        <w:rPr>
+          <w:noProof/>
+        </w:rPr>
+        <w:lastRenderedPageBreak/>
+        <w:drawing>
+          <wp:inline distT="0" distB="0" distL="0" distR="0" wp14:anchorId="020FB2C4" wp14:editId="59FDF7C6">
+            <wp:extent cx="4572000" cy="4572000"/>
+            <wp:effectExtent l="0" t="0" r="0" b="0"/>
+            <wp:docPr id="12" name="Picture 12"/>
+            <wp:cNvGraphicFramePr>
+              <a:graphicFrameLocks xmlns:a="http://schemas.openxmlformats.org/drawingml/2006/main" noChangeAspect="1"/>
+            </wp:cNvGraphicFramePr>
+            <a:graphic xmlns:a="http://schemas.openxmlformats.org/drawingml/2006/main">
+              <a:graphicData uri="http://schemas.openxmlformats.org/drawingml/2006/picture">
+                <pic:pic xmlns:pic="http://schemas.openxmlformats.org/drawingml/2006/picture">
+                  <pic:nvPicPr>
+                    <pic:cNvPr id="0" name="Picture 2"/>
+                    <pic:cNvPicPr>
+                      <a:picLocks noChangeAspect="1" noChangeArrowheads="1"/>
+                    </pic:cNvPicPr>
+                  </pic:nvPicPr>
+                  <pic:blipFill>
+                    <a:blip r:embed="rId15" cstate="print">
+                      <a:extLst>
+                        <a:ext uri="{28A0092B-C50C-407E-A947-70E740481C1C}">
+                          <a14:useLocalDpi xmlns:a14="http://schemas.microsoft.com/office/drawing/2010/main" val="0"/>
+                        </a:ext>
+                      </a:extLst>
+                    </a:blip>
+                    <a:srcRect/>
+                    <a:stretch>
+                      <a:fillRect/>
+                    </a:stretch>
+                  </pic:blipFill>
+                  <pic:spPr bwMode="auto">
+                    <a:xfrm>
+                      <a:off x="0" y="0"/>
+                      <a:ext cx="4572000" cy="4572000"/>
+                    </a:xfrm>
+                    <a:prstGeom prst="rect">
+                      <a:avLst/>
+                    </a:prstGeom>
+                    <a:noFill/>
+                    <a:ln>
+                      <a:noFill/>
+                    </a:ln>
+                  </pic:spPr>
+                </pic:pic>
+              </a:graphicData>
+            </a:graphic>
+          </wp:inline>
+        </w:drawing>
+      </w:r>
+    </w:p>
+    <w:p>
+      <w:pPr>
+        <w:pStyle w:val="Caption"/>
+      </w:pPr>
+      <w:r>
+        <w:t xml:space="preserve">Figure </w:t>
+      </w:r>
+      <w:fldSimple w:instr=" SEQ Figure \* ARABIC ">
+        <w:r>
+          <w:rPr>
+            <w:noProof/>
+          </w:rPr>
+          <w:t>11</w:t>
+        </w:r>
+      </w:fldSimple>
+      <w:r>
+        <w:t>. Total P sensitive and tolerant taxa.</w:t>
       </w:r>
     </w:p>
     <w:sectPr>

</xml_diff>